<commit_message>
BIM sprint 2 zonder validatie en efficientie van youri en cemil
</commit_message>
<xml_diff>
--- a/BIM/Sprint 2/Daniel Interview.docx
+++ b/BIM/Sprint 2/Daniel Interview.docx
@@ -4,21 +4,20 @@
   <w:body>
     <w:p>
       <w:pPr>
-        <w:pStyle w:val="NoSpacing"/>
-        <w:rPr>
-          <w:b/>
-          <w:bCs/>
-          <w:sz w:val="28"/>
-          <w:szCs w:val="28"/>
-          <w:lang w:val="nl-NL"/>
-        </w:rPr>
-      </w:pPr>
-      <w:r>
-        <w:rPr>
-          <w:b/>
-          <w:bCs/>
-          <w:sz w:val="28"/>
-          <w:szCs w:val="28"/>
+        <w:pStyle w:val="Geenafstand"/>
+        <w:rPr>
+          <w:rFonts w:ascii="Helvetica" w:hAnsi="Helvetica" w:cs="Helvetica"/>
+          <w:b/>
+          <w:bCs/>
+          <w:lang w:val="nl-NL"/>
+        </w:rPr>
+      </w:pPr>
+      <w:bookmarkStart w:id="0" w:name="_Hlk61209626"/>
+      <w:r>
+        <w:rPr>
+          <w:rFonts w:ascii="Helvetica" w:hAnsi="Helvetica" w:cs="Helvetica"/>
+          <w:b/>
+          <w:bCs/>
           <w:lang w:val="nl-NL"/>
         </w:rPr>
         <w:t xml:space="preserve">Algemeen klanten onderzoek naar het gaming-gedrag van STEAM-users. </w:t>
@@ -26,17 +25,15 @@
     </w:p>
     <w:p>
       <w:pPr>
-        <w:pStyle w:val="NoSpacing"/>
-        <w:rPr>
-          <w:sz w:val="24"/>
-          <w:szCs w:val="24"/>
-          <w:lang w:val="nl-NL"/>
-        </w:rPr>
-      </w:pPr>
-      <w:r>
-        <w:rPr>
-          <w:sz w:val="24"/>
-          <w:szCs w:val="24"/>
+        <w:pStyle w:val="Geenafstand"/>
+        <w:rPr>
+          <w:rFonts w:ascii="Helvetica" w:hAnsi="Helvetica" w:cs="Helvetica"/>
+          <w:lang w:val="nl-NL"/>
+        </w:rPr>
+      </w:pPr>
+      <w:r>
+        <w:rPr>
+          <w:rFonts w:ascii="Helvetica" w:hAnsi="Helvetica" w:cs="Helvetica"/>
           <w:lang w:val="nl-NL"/>
         </w:rPr>
         <w:t>Afgenomen met: Daniel Collignon</w:t>
@@ -44,27 +41,28 @@
     </w:p>
     <w:p>
       <w:pPr>
-        <w:pStyle w:val="NoSpacing"/>
-        <w:rPr>
-          <w:b/>
-          <w:bCs/>
-          <w:sz w:val="28"/>
-          <w:szCs w:val="28"/>
-          <w:lang w:val="nl-NL"/>
-        </w:rPr>
-      </w:pPr>
-    </w:p>
-    <w:p>
-      <w:pPr>
-        <w:pStyle w:val="NoSpacing"/>
-        <w:rPr>
-          <w:b/>
-          <w:bCs/>
-          <w:lang w:val="nl-NL"/>
-        </w:rPr>
-      </w:pPr>
-      <w:r>
-        <w:rPr>
+        <w:pStyle w:val="Geenafstand"/>
+        <w:rPr>
+          <w:rFonts w:ascii="Helvetica" w:hAnsi="Helvetica" w:cs="Helvetica"/>
+          <w:b/>
+          <w:bCs/>
+          <w:lang w:val="nl-NL"/>
+        </w:rPr>
+      </w:pPr>
+    </w:p>
+    <w:p>
+      <w:pPr>
+        <w:pStyle w:val="Geenafstand"/>
+        <w:rPr>
+          <w:rFonts w:ascii="Helvetica" w:hAnsi="Helvetica" w:cs="Helvetica"/>
+          <w:b/>
+          <w:bCs/>
+          <w:lang w:val="nl-NL"/>
+        </w:rPr>
+      </w:pPr>
+      <w:r>
+        <w:rPr>
+          <w:rFonts w:ascii="Helvetica" w:hAnsi="Helvetica" w:cs="Helvetica"/>
           <w:b/>
           <w:bCs/>
           <w:lang w:val="nl-NL"/>
@@ -74,14 +72,16 @@
     </w:p>
     <w:p>
       <w:pPr>
-        <w:pStyle w:val="NoSpacing"/>
+        <w:pStyle w:val="Geenafstand"/>
         <w:ind w:left="720"/>
         <w:rPr>
-          <w:lang w:val="nl-NL"/>
-        </w:rPr>
-      </w:pPr>
-      <w:r>
-        <w:rPr>
+          <w:rFonts w:ascii="Helvetica" w:hAnsi="Helvetica" w:cs="Helvetica"/>
+          <w:lang w:val="nl-NL"/>
+        </w:rPr>
+      </w:pPr>
+      <w:r>
+        <w:rPr>
+          <w:rFonts w:ascii="Helvetica" w:hAnsi="Helvetica" w:cs="Helvetica"/>
           <w:lang w:val="nl-NL"/>
         </w:rPr>
         <w:t xml:space="preserve">De huidige UI van Steam is niet altijd even duidelijk. Sommige functies zitten verstopt achter meerdere lagen en een te groot aantal keer klikken. </w:t>
@@ -89,15 +89,17 @@
     </w:p>
     <w:p>
       <w:pPr>
-        <w:pStyle w:val="NoSpacing"/>
-        <w:rPr>
-          <w:b/>
-          <w:bCs/>
-          <w:lang w:val="nl-NL"/>
-        </w:rPr>
-      </w:pPr>
-      <w:r>
-        <w:rPr>
+        <w:pStyle w:val="Geenafstand"/>
+        <w:rPr>
+          <w:rFonts w:ascii="Helvetica" w:hAnsi="Helvetica" w:cs="Helvetica"/>
+          <w:b/>
+          <w:bCs/>
+          <w:lang w:val="nl-NL"/>
+        </w:rPr>
+      </w:pPr>
+      <w:r>
+        <w:rPr>
+          <w:rFonts w:ascii="Helvetica" w:hAnsi="Helvetica" w:cs="Helvetica"/>
           <w:b/>
           <w:bCs/>
           <w:lang w:val="nl-NL"/>
@@ -107,13 +109,15 @@
     </w:p>
     <w:p>
       <w:pPr>
-        <w:pStyle w:val="NoSpacing"/>
-        <w:rPr>
-          <w:lang w:val="nl-NL"/>
-        </w:rPr>
-      </w:pPr>
-      <w:r>
-        <w:rPr>
+        <w:pStyle w:val="Geenafstand"/>
+        <w:rPr>
+          <w:rFonts w:ascii="Helvetica" w:hAnsi="Helvetica" w:cs="Helvetica"/>
+          <w:lang w:val="nl-NL"/>
+        </w:rPr>
+      </w:pPr>
+      <w:r>
+        <w:rPr>
+          <w:rFonts w:ascii="Helvetica" w:hAnsi="Helvetica" w:cs="Helvetica"/>
           <w:lang w:val="nl-NL"/>
         </w:rPr>
         <w:tab/>
@@ -121,6 +125,7 @@
       </w:r>
       <w:r>
         <w:rPr>
+          <w:rFonts w:ascii="Helvetica" w:hAnsi="Helvetica" w:cs="Helvetica"/>
           <w:lang w:val="nl-NL"/>
         </w:rPr>
         <w:tab/>
@@ -128,15 +133,17 @@
     </w:p>
     <w:p>
       <w:pPr>
-        <w:pStyle w:val="NoSpacing"/>
-        <w:rPr>
-          <w:b/>
-          <w:bCs/>
-          <w:lang w:val="nl-NL"/>
-        </w:rPr>
-      </w:pPr>
-      <w:r>
-        <w:rPr>
+        <w:pStyle w:val="Geenafstand"/>
+        <w:rPr>
+          <w:rFonts w:ascii="Helvetica" w:hAnsi="Helvetica" w:cs="Helvetica"/>
+          <w:b/>
+          <w:bCs/>
+          <w:lang w:val="nl-NL"/>
+        </w:rPr>
+      </w:pPr>
+      <w:r>
+        <w:rPr>
+          <w:rFonts w:ascii="Helvetica" w:hAnsi="Helvetica" w:cs="Helvetica"/>
           <w:b/>
           <w:bCs/>
           <w:lang w:val="nl-NL"/>
@@ -146,13 +153,15 @@
     </w:p>
     <w:p>
       <w:pPr>
-        <w:pStyle w:val="NoSpacing"/>
-        <w:rPr>
-          <w:lang w:val="nl-NL"/>
-        </w:rPr>
-      </w:pPr>
-      <w:r>
-        <w:rPr>
+        <w:pStyle w:val="Geenafstand"/>
+        <w:rPr>
+          <w:rFonts w:ascii="Helvetica" w:hAnsi="Helvetica" w:cs="Helvetica"/>
+          <w:lang w:val="nl-NL"/>
+        </w:rPr>
+      </w:pPr>
+      <w:r>
+        <w:rPr>
+          <w:rFonts w:ascii="Helvetica" w:hAnsi="Helvetica" w:cs="Helvetica"/>
           <w:lang w:val="nl-NL"/>
         </w:rPr>
         <w:tab/>
@@ -161,15 +170,17 @@
     </w:p>
     <w:p>
       <w:pPr>
-        <w:pStyle w:val="NoSpacing"/>
-        <w:rPr>
-          <w:b/>
-          <w:bCs/>
-          <w:lang w:val="nl-NL"/>
-        </w:rPr>
-      </w:pPr>
-      <w:r>
-        <w:rPr>
+        <w:pStyle w:val="Geenafstand"/>
+        <w:rPr>
+          <w:rFonts w:ascii="Helvetica" w:hAnsi="Helvetica" w:cs="Helvetica"/>
+          <w:b/>
+          <w:bCs/>
+          <w:lang w:val="nl-NL"/>
+        </w:rPr>
+      </w:pPr>
+      <w:r>
+        <w:rPr>
+          <w:rFonts w:ascii="Helvetica" w:hAnsi="Helvetica" w:cs="Helvetica"/>
           <w:b/>
           <w:bCs/>
           <w:lang w:val="nl-NL"/>
@@ -179,13 +190,15 @@
     </w:p>
     <w:p>
       <w:pPr>
-        <w:pStyle w:val="NoSpacing"/>
-        <w:rPr>
-          <w:lang w:val="nl-NL"/>
-        </w:rPr>
-      </w:pPr>
-      <w:r>
-        <w:rPr>
+        <w:pStyle w:val="Geenafstand"/>
+        <w:rPr>
+          <w:rFonts w:ascii="Helvetica" w:hAnsi="Helvetica" w:cs="Helvetica"/>
+          <w:lang w:val="nl-NL"/>
+        </w:rPr>
+      </w:pPr>
+      <w:r>
+        <w:rPr>
+          <w:rFonts w:ascii="Helvetica" w:hAnsi="Helvetica" w:cs="Helvetica"/>
           <w:lang w:val="nl-NL"/>
         </w:rPr>
         <w:tab/>
@@ -194,15 +207,17 @@
     </w:p>
     <w:p>
       <w:pPr>
-        <w:pStyle w:val="NoSpacing"/>
-        <w:rPr>
-          <w:b/>
-          <w:bCs/>
-          <w:lang w:val="nl-NL"/>
-        </w:rPr>
-      </w:pPr>
-      <w:r>
-        <w:rPr>
+        <w:pStyle w:val="Geenafstand"/>
+        <w:rPr>
+          <w:rFonts w:ascii="Helvetica" w:hAnsi="Helvetica" w:cs="Helvetica"/>
+          <w:b/>
+          <w:bCs/>
+          <w:lang w:val="nl-NL"/>
+        </w:rPr>
+      </w:pPr>
+      <w:r>
+        <w:rPr>
+          <w:rFonts w:ascii="Helvetica" w:hAnsi="Helvetica" w:cs="Helvetica"/>
           <w:b/>
           <w:bCs/>
           <w:lang w:val="nl-NL"/>
@@ -212,19 +227,22 @@
     </w:p>
     <w:p>
       <w:pPr>
-        <w:pStyle w:val="NoSpacing"/>
-        <w:rPr>
-          <w:lang w:val="nl-NL"/>
-        </w:rPr>
-      </w:pPr>
-      <w:r>
-        <w:rPr>
+        <w:pStyle w:val="Geenafstand"/>
+        <w:rPr>
+          <w:rFonts w:ascii="Helvetica" w:hAnsi="Helvetica" w:cs="Helvetica"/>
+          <w:lang w:val="nl-NL"/>
+        </w:rPr>
+      </w:pPr>
+      <w:r>
+        <w:rPr>
+          <w:rFonts w:ascii="Helvetica" w:hAnsi="Helvetica" w:cs="Helvetica"/>
           <w:lang w:val="nl-NL"/>
         </w:rPr>
         <w:tab/>
       </w:r>
       <w:r>
         <w:rPr>
+          <w:rFonts w:ascii="Helvetica" w:hAnsi="Helvetica" w:cs="Helvetica"/>
           <w:lang w:val="nl-NL"/>
         </w:rPr>
         <w:t>Nee niet echt.</w:t>
@@ -232,15 +250,17 @@
     </w:p>
     <w:p>
       <w:pPr>
-        <w:pStyle w:val="NoSpacing"/>
-        <w:rPr>
-          <w:b/>
-          <w:bCs/>
-          <w:lang w:val="nl-NL"/>
-        </w:rPr>
-      </w:pPr>
-      <w:r>
-        <w:rPr>
+        <w:pStyle w:val="Geenafstand"/>
+        <w:rPr>
+          <w:rFonts w:ascii="Helvetica" w:hAnsi="Helvetica" w:cs="Helvetica"/>
+          <w:b/>
+          <w:bCs/>
+          <w:lang w:val="nl-NL"/>
+        </w:rPr>
+      </w:pPr>
+      <w:r>
+        <w:rPr>
+          <w:rFonts w:ascii="Helvetica" w:hAnsi="Helvetica" w:cs="Helvetica"/>
           <w:b/>
           <w:bCs/>
           <w:lang w:val="nl-NL"/>
@@ -250,47 +270,40 @@
     </w:p>
     <w:p>
       <w:pPr>
-        <w:pStyle w:val="NoSpacing"/>
-        <w:rPr>
-          <w:lang w:val="nl-NL"/>
-        </w:rPr>
-      </w:pPr>
-      <w:r>
-        <w:rPr>
+        <w:pStyle w:val="Geenafstand"/>
+        <w:rPr>
+          <w:rFonts w:ascii="Helvetica" w:hAnsi="Helvetica" w:cs="Helvetica"/>
+          <w:lang w:val="nl-NL"/>
+        </w:rPr>
+      </w:pPr>
+      <w:r>
+        <w:rPr>
+          <w:rFonts w:ascii="Helvetica" w:hAnsi="Helvetica" w:cs="Helvetica"/>
           <w:lang w:val="nl-NL"/>
         </w:rPr>
         <w:tab/>
       </w:r>
       <w:r>
         <w:rPr>
-          <w:lang w:val="nl-NL"/>
-        </w:rPr>
-        <w:t xml:space="preserve">Beetje saai. </w:t>
-      </w:r>
-      <w:r>
-        <w:rPr>
-          <w:lang w:val="nl-NL"/>
-        </w:rPr>
-        <w:t>Het community-system was aardig beda</w:t>
-      </w:r>
-      <w:r>
-        <w:rPr>
-          <w:lang w:val="nl-NL"/>
-        </w:rPr>
-        <w:t>cht maar het is nu een beetje een zooitje.</w:t>
-      </w:r>
-    </w:p>
-    <w:p>
-      <w:pPr>
-        <w:pStyle w:val="NoSpacing"/>
-        <w:rPr>
-          <w:b/>
-          <w:bCs/>
-          <w:lang w:val="nl-NL"/>
-        </w:rPr>
-      </w:pPr>
-      <w:r>
-        <w:rPr>
+          <w:rFonts w:ascii="Helvetica" w:hAnsi="Helvetica" w:cs="Helvetica"/>
+          <w:lang w:val="nl-NL"/>
+        </w:rPr>
+        <w:t>Beetje saai. Het community-system was aardig bedacht maar het is nu een beetje een zooitje.</w:t>
+      </w:r>
+    </w:p>
+    <w:p>
+      <w:pPr>
+        <w:pStyle w:val="Geenafstand"/>
+        <w:rPr>
+          <w:rFonts w:ascii="Helvetica" w:hAnsi="Helvetica" w:cs="Helvetica"/>
+          <w:b/>
+          <w:bCs/>
+          <w:lang w:val="nl-NL"/>
+        </w:rPr>
+      </w:pPr>
+      <w:r>
+        <w:rPr>
+          <w:rFonts w:ascii="Helvetica" w:hAnsi="Helvetica" w:cs="Helvetica"/>
           <w:b/>
           <w:bCs/>
           <w:lang w:val="nl-NL"/>
@@ -300,20 +313,23 @@
     </w:p>
     <w:p>
       <w:pPr>
-        <w:pStyle w:val="NoSpacing"/>
+        <w:pStyle w:val="Geenafstand"/>
         <w:ind w:left="720"/>
         <w:rPr>
-          <w:lang w:val="nl-NL"/>
-        </w:rPr>
-      </w:pPr>
-      <w:r>
-        <w:rPr>
+          <w:rFonts w:ascii="Helvetica" w:hAnsi="Helvetica" w:cs="Helvetica"/>
+          <w:lang w:val="nl-NL"/>
+        </w:rPr>
+      </w:pPr>
+      <w:r>
+        <w:rPr>
+          <w:rFonts w:ascii="Helvetica" w:hAnsi="Helvetica" w:cs="Helvetica"/>
           <w:lang w:val="nl-NL"/>
         </w:rPr>
         <w:t>De waarde van Steam zit hem in</w:t>
       </w:r>
       <w:r>
         <w:rPr>
+          <w:rFonts w:ascii="Helvetica" w:hAnsi="Helvetica" w:cs="Helvetica"/>
           <w:lang w:val="nl-NL"/>
         </w:rPr>
         <w:t xml:space="preserve"> de combinatie van een groot aanbod aan spellen en de communicatieve functies die Steam biedt.</w:t>
@@ -321,15 +337,17 @@
     </w:p>
     <w:p>
       <w:pPr>
-        <w:pStyle w:val="NoSpacing"/>
-        <w:rPr>
-          <w:b/>
-          <w:bCs/>
-          <w:lang w:val="nl-NL"/>
-        </w:rPr>
-      </w:pPr>
-      <w:r>
-        <w:rPr>
+        <w:pStyle w:val="Geenafstand"/>
+        <w:rPr>
+          <w:rFonts w:ascii="Helvetica" w:hAnsi="Helvetica" w:cs="Helvetica"/>
+          <w:b/>
+          <w:bCs/>
+          <w:lang w:val="nl-NL"/>
+        </w:rPr>
+      </w:pPr>
+      <w:r>
+        <w:rPr>
+          <w:rFonts w:ascii="Helvetica" w:hAnsi="Helvetica" w:cs="Helvetica"/>
           <w:b/>
           <w:bCs/>
           <w:lang w:val="nl-NL"/>
@@ -339,14 +357,16 @@
     </w:p>
     <w:p>
       <w:pPr>
-        <w:pStyle w:val="NoSpacing"/>
+        <w:pStyle w:val="Geenafstand"/>
         <w:ind w:left="720"/>
         <w:rPr>
-          <w:lang w:val="nl-NL"/>
-        </w:rPr>
-      </w:pPr>
-      <w:r>
-        <w:rPr>
+          <w:rFonts w:ascii="Helvetica" w:hAnsi="Helvetica" w:cs="Helvetica"/>
+          <w:lang w:val="nl-NL"/>
+        </w:rPr>
+      </w:pPr>
+      <w:r>
+        <w:rPr>
+          <w:rFonts w:ascii="Helvetica" w:hAnsi="Helvetica" w:cs="Helvetica"/>
           <w:lang w:val="nl-NL"/>
         </w:rPr>
         <w:t>Het aanbod van streamingsdiensten op Steam is best redelijk. Steamlink werkt helaas nog niet geweldig maar er zit wel toekomst in.</w:t>
@@ -354,15 +374,17 @@
     </w:p>
     <w:p>
       <w:pPr>
-        <w:pStyle w:val="NoSpacing"/>
-        <w:rPr>
-          <w:b/>
-          <w:bCs/>
-          <w:lang w:val="nl-NL"/>
-        </w:rPr>
-      </w:pPr>
-      <w:r>
-        <w:rPr>
+        <w:pStyle w:val="Geenafstand"/>
+        <w:rPr>
+          <w:rFonts w:ascii="Helvetica" w:hAnsi="Helvetica" w:cs="Helvetica"/>
+          <w:b/>
+          <w:bCs/>
+          <w:lang w:val="nl-NL"/>
+        </w:rPr>
+      </w:pPr>
+      <w:r>
+        <w:rPr>
+          <w:rFonts w:ascii="Helvetica" w:hAnsi="Helvetica" w:cs="Helvetica"/>
           <w:b/>
           <w:bCs/>
           <w:lang w:val="nl-NL"/>
@@ -372,26 +394,30 @@
     </w:p>
     <w:p>
       <w:pPr>
-        <w:pStyle w:val="NoSpacing"/>
+        <w:pStyle w:val="Geenafstand"/>
         <w:ind w:left="720"/>
         <w:rPr>
-          <w:lang w:val="nl-NL"/>
-        </w:rPr>
-      </w:pPr>
-      <w:r>
-        <w:rPr>
+          <w:rFonts w:ascii="Helvetica" w:hAnsi="Helvetica" w:cs="Helvetica"/>
+          <w:lang w:val="nl-NL"/>
+        </w:rPr>
+      </w:pPr>
+      <w:r>
+        <w:rPr>
+          <w:rFonts w:ascii="Helvetica" w:hAnsi="Helvetica" w:cs="Helvetica"/>
           <w:lang w:val="nl-NL"/>
         </w:rPr>
         <w:t xml:space="preserve">In de toekomst zou ik meer mogelijkheden willen zien om het </w:t>
       </w:r>
       <w:r>
         <w:rPr>
+          <w:rFonts w:ascii="Helvetica" w:hAnsi="Helvetica" w:cs="Helvetica"/>
           <w:lang w:val="nl-NL"/>
         </w:rPr>
         <w:t>Steam</w:t>
       </w:r>
       <w:r>
         <w:rPr>
+          <w:rFonts w:ascii="Helvetica" w:hAnsi="Helvetica" w:cs="Helvetica"/>
           <w:lang w:val="nl-NL"/>
         </w:rPr>
         <w:t xml:space="preserve"> UI aan te passen. Denk bijvoorbeeld aan het integreren van de vriendenlijst in de Steam app i.p.v. in een apart window.</w:t>
@@ -399,15 +425,17 @@
     </w:p>
     <w:p>
       <w:pPr>
-        <w:pStyle w:val="NoSpacing"/>
-        <w:rPr>
-          <w:b/>
-          <w:bCs/>
-          <w:lang w:val="nl-NL"/>
-        </w:rPr>
-      </w:pPr>
-      <w:r>
-        <w:rPr>
+        <w:pStyle w:val="Geenafstand"/>
+        <w:rPr>
+          <w:rFonts w:ascii="Helvetica" w:hAnsi="Helvetica" w:cs="Helvetica"/>
+          <w:b/>
+          <w:bCs/>
+          <w:lang w:val="nl-NL"/>
+        </w:rPr>
+      </w:pPr>
+      <w:r>
+        <w:rPr>
+          <w:rFonts w:ascii="Helvetica" w:hAnsi="Helvetica" w:cs="Helvetica"/>
           <w:b/>
           <w:bCs/>
           <w:lang w:val="nl-NL"/>
@@ -417,38 +445,44 @@
     </w:p>
     <w:p>
       <w:pPr>
-        <w:pStyle w:val="NoSpacing"/>
+        <w:pStyle w:val="Geenafstand"/>
         <w:ind w:left="720"/>
         <w:rPr>
-          <w:lang w:val="nl-NL"/>
-        </w:rPr>
-      </w:pPr>
-      <w:r>
-        <w:rPr>
+          <w:rFonts w:ascii="Helvetica" w:hAnsi="Helvetica" w:cs="Helvetica"/>
+          <w:lang w:val="nl-NL"/>
+        </w:rPr>
+      </w:pPr>
+      <w:r>
+        <w:rPr>
+          <w:rFonts w:ascii="Helvetica" w:hAnsi="Helvetica" w:cs="Helvetica"/>
           <w:lang w:val="nl-NL"/>
         </w:rPr>
         <w:t xml:space="preserve">Op dit moment zou het </w:t>
       </w:r>
       <w:r>
         <w:rPr>
+          <w:rFonts w:ascii="Helvetica" w:hAnsi="Helvetica" w:cs="Helvetica"/>
           <w:lang w:val="nl-NL"/>
         </w:rPr>
         <w:t>Steam</w:t>
       </w:r>
       <w:r>
         <w:rPr>
+          <w:rFonts w:ascii="Helvetica" w:hAnsi="Helvetica" w:cs="Helvetica"/>
           <w:lang w:val="nl-NL"/>
         </w:rPr>
         <w:t xml:space="preserve"> vooral erg goed doen als ze de UI een nieuwe look geven. De huidige look is dan wel modern opgezet maar ze gebruiken al een lange tijd dezelfde </w:t>
       </w:r>
       <w:r>
         <w:rPr>
+          <w:rFonts w:ascii="Helvetica" w:hAnsi="Helvetica" w:cs="Helvetica"/>
           <w:lang w:val="nl-NL"/>
         </w:rPr>
         <w:t>lay-out</w:t>
       </w:r>
       <w:r>
         <w:rPr>
+          <w:rFonts w:ascii="Helvetica" w:hAnsi="Helvetica" w:cs="Helvetica"/>
           <w:lang w:val="nl-NL"/>
         </w:rPr>
         <w:t xml:space="preserve"> en kleuren.</w:t>
@@ -456,15 +490,17 @@
     </w:p>
     <w:p>
       <w:pPr>
-        <w:pStyle w:val="NoSpacing"/>
-        <w:rPr>
-          <w:b/>
-          <w:bCs/>
-          <w:lang w:val="nl-NL"/>
-        </w:rPr>
-      </w:pPr>
-      <w:r>
-        <w:rPr>
+        <w:pStyle w:val="Geenafstand"/>
+        <w:rPr>
+          <w:rFonts w:ascii="Helvetica" w:hAnsi="Helvetica" w:cs="Helvetica"/>
+          <w:b/>
+          <w:bCs/>
+          <w:lang w:val="nl-NL"/>
+        </w:rPr>
+      </w:pPr>
+      <w:r>
+        <w:rPr>
+          <w:rFonts w:ascii="Helvetica" w:hAnsi="Helvetica" w:cs="Helvetica"/>
           <w:b/>
           <w:bCs/>
           <w:lang w:val="nl-NL"/>
@@ -474,14 +510,16 @@
     </w:p>
     <w:p>
       <w:pPr>
-        <w:pStyle w:val="NoSpacing"/>
+        <w:pStyle w:val="Geenafstand"/>
         <w:ind w:left="720"/>
         <w:rPr>
-          <w:lang w:val="nl-NL"/>
-        </w:rPr>
-      </w:pPr>
-      <w:r>
-        <w:rPr>
+          <w:rFonts w:ascii="Helvetica" w:hAnsi="Helvetica" w:cs="Helvetica"/>
+          <w:lang w:val="nl-NL"/>
+        </w:rPr>
+      </w:pPr>
+      <w:r>
+        <w:rPr>
+          <w:rFonts w:ascii="Helvetica" w:hAnsi="Helvetica" w:cs="Helvetica"/>
           <w:lang w:val="nl-NL"/>
         </w:rPr>
         <w:t>De mogelijkheid om gemakkelijk contact te hebben met vrienden en mee kunnen spelen met vrienden.</w:t>
@@ -489,15 +527,17 @@
     </w:p>
     <w:p>
       <w:pPr>
-        <w:pStyle w:val="NoSpacing"/>
-        <w:rPr>
-          <w:b/>
-          <w:bCs/>
-          <w:lang w:val="nl-NL"/>
-        </w:rPr>
-      </w:pPr>
-      <w:r>
-        <w:rPr>
+        <w:pStyle w:val="Geenafstand"/>
+        <w:rPr>
+          <w:rFonts w:ascii="Helvetica" w:hAnsi="Helvetica" w:cs="Helvetica"/>
+          <w:b/>
+          <w:bCs/>
+          <w:lang w:val="nl-NL"/>
+        </w:rPr>
+      </w:pPr>
+      <w:r>
+        <w:rPr>
+          <w:rFonts w:ascii="Helvetica" w:hAnsi="Helvetica" w:cs="Helvetica"/>
           <w:b/>
           <w:bCs/>
           <w:lang w:val="nl-NL"/>
@@ -507,26 +547,23 @@
     </w:p>
     <w:p>
       <w:pPr>
-        <w:pStyle w:val="NoSpacing"/>
+        <w:pStyle w:val="Geenafstand"/>
         <w:ind w:left="720"/>
         <w:rPr>
-          <w:lang w:val="nl-NL"/>
-        </w:rPr>
-      </w:pPr>
-      <w:r>
-        <w:rPr>
-          <w:lang w:val="nl-NL"/>
-        </w:rPr>
-        <w:t>Steam support is over het al</w:t>
-      </w:r>
-      <w:r>
-        <w:rPr>
-          <w:lang w:val="nl-NL"/>
-        </w:rPr>
-        <w:t xml:space="preserve">gemeen best redelijk. </w:t>
-      </w:r>
-      <w:r>
-        <w:rPr>
+          <w:rFonts w:ascii="Helvetica" w:hAnsi="Helvetica" w:cs="Helvetica"/>
+          <w:lang w:val="nl-NL"/>
+        </w:rPr>
+      </w:pPr>
+      <w:r>
+        <w:rPr>
+          <w:rFonts w:ascii="Helvetica" w:hAnsi="Helvetica" w:cs="Helvetica"/>
+          <w:lang w:val="nl-NL"/>
+        </w:rPr>
+        <w:t xml:space="preserve">Steam support is over het algemeen best redelijk. </w:t>
+      </w:r>
+      <w:r>
+        <w:rPr>
+          <w:rFonts w:ascii="Helvetica" w:hAnsi="Helvetica" w:cs="Helvetica"/>
           <w:lang w:val="nl-NL"/>
         </w:rPr>
         <w:t>Over het algemeen worden ze slecht beoordeeld, echter heb ik hier zelf andere ervaringen mee.</w:t>
@@ -534,15 +571,17 @@
     </w:p>
     <w:p>
       <w:pPr>
-        <w:pStyle w:val="NoSpacing"/>
-        <w:rPr>
-          <w:b/>
-          <w:bCs/>
-          <w:lang w:val="nl-NL"/>
-        </w:rPr>
-      </w:pPr>
-      <w:r>
-        <w:rPr>
+        <w:pStyle w:val="Geenafstand"/>
+        <w:rPr>
+          <w:rFonts w:ascii="Helvetica" w:hAnsi="Helvetica" w:cs="Helvetica"/>
+          <w:b/>
+          <w:bCs/>
+          <w:lang w:val="nl-NL"/>
+        </w:rPr>
+      </w:pPr>
+      <w:r>
+        <w:rPr>
+          <w:rFonts w:ascii="Helvetica" w:hAnsi="Helvetica" w:cs="Helvetica"/>
           <w:b/>
           <w:bCs/>
           <w:lang w:val="nl-NL"/>
@@ -552,13 +591,15 @@
     </w:p>
     <w:p>
       <w:pPr>
-        <w:pStyle w:val="NoSpacing"/>
-        <w:rPr>
-          <w:lang w:val="nl-NL"/>
-        </w:rPr>
-      </w:pPr>
-      <w:r>
-        <w:rPr>
+        <w:pStyle w:val="Geenafstand"/>
+        <w:rPr>
+          <w:rFonts w:ascii="Helvetica" w:hAnsi="Helvetica" w:cs="Helvetica"/>
+          <w:lang w:val="nl-NL"/>
+        </w:rPr>
+      </w:pPr>
+      <w:r>
+        <w:rPr>
+          <w:rFonts w:ascii="Helvetica" w:hAnsi="Helvetica" w:cs="Helvetica"/>
           <w:lang w:val="nl-NL"/>
         </w:rPr>
         <w:tab/>
@@ -567,15 +608,17 @@
     </w:p>
     <w:p>
       <w:pPr>
-        <w:pStyle w:val="NoSpacing"/>
-        <w:rPr>
-          <w:b/>
-          <w:bCs/>
-          <w:lang w:val="nl-NL"/>
-        </w:rPr>
-      </w:pPr>
-      <w:r>
-        <w:rPr>
+        <w:pStyle w:val="Geenafstand"/>
+        <w:rPr>
+          <w:rFonts w:ascii="Helvetica" w:hAnsi="Helvetica" w:cs="Helvetica"/>
+          <w:b/>
+          <w:bCs/>
+          <w:lang w:val="nl-NL"/>
+        </w:rPr>
+      </w:pPr>
+      <w:r>
+        <w:rPr>
+          <w:rFonts w:ascii="Helvetica" w:hAnsi="Helvetica" w:cs="Helvetica"/>
           <w:b/>
           <w:bCs/>
           <w:lang w:val="nl-NL"/>
@@ -585,26 +628,30 @@
     </w:p>
     <w:p>
       <w:pPr>
-        <w:pStyle w:val="NoSpacing"/>
+        <w:pStyle w:val="Geenafstand"/>
         <w:ind w:left="720"/>
         <w:rPr>
-          <w:lang w:val="nl-NL"/>
-        </w:rPr>
-      </w:pPr>
-      <w:r>
-        <w:rPr>
+          <w:rFonts w:ascii="Helvetica" w:hAnsi="Helvetica" w:cs="Helvetica"/>
+          <w:lang w:val="nl-NL"/>
+        </w:rPr>
+      </w:pPr>
+      <w:r>
+        <w:rPr>
+          <w:rFonts w:ascii="Helvetica" w:hAnsi="Helvetica" w:cs="Helvetica"/>
           <w:lang w:val="nl-NL"/>
         </w:rPr>
         <w:t xml:space="preserve">VR gaat in de toekomst zeker belangrijk worden en ik vind wel dat Steam </w:t>
       </w:r>
       <w:r>
         <w:rPr>
+          <w:rFonts w:ascii="Helvetica" w:hAnsi="Helvetica" w:cs="Helvetica"/>
           <w:lang w:val="nl-NL"/>
         </w:rPr>
         <w:t>hierin</w:t>
       </w:r>
       <w:r>
         <w:rPr>
+          <w:rFonts w:ascii="Helvetica" w:hAnsi="Helvetica" w:cs="Helvetica"/>
           <w:lang w:val="nl-NL"/>
         </w:rPr>
         <w:t xml:space="preserve"> moet investeren. Alleen denk ik wel dat dat nu totaal nutteloos is omdat de techniek nog niet ver genoeg is met VR. Daarnaast is het zo dat succes van VR op Steam ook erg afhankelijk is van de wereldwijde adoptie van VR. Of het op dit moment profitabel kan zijn, durf ik niet te zeggen.</w:t>
@@ -612,65 +659,72 @@
     </w:p>
     <w:p>
       <w:pPr>
-        <w:pStyle w:val="NoSpacing"/>
-        <w:rPr>
-          <w:b/>
-          <w:bCs/>
-          <w:lang w:val="nl-NL"/>
-        </w:rPr>
-      </w:pPr>
-    </w:p>
-    <w:p>
-      <w:pPr>
-        <w:pStyle w:val="NoSpacing"/>
-        <w:rPr>
-          <w:b/>
-          <w:bCs/>
-          <w:lang w:val="nl-NL"/>
-        </w:rPr>
-      </w:pPr>
-    </w:p>
-    <w:p>
-      <w:pPr>
-        <w:pStyle w:val="NoSpacing"/>
-        <w:rPr>
-          <w:b/>
-          <w:bCs/>
-          <w:lang w:val="nl-NL"/>
-        </w:rPr>
-      </w:pPr>
-    </w:p>
-    <w:p>
-      <w:pPr>
-        <w:pStyle w:val="NoSpacing"/>
-        <w:rPr>
-          <w:b/>
-          <w:bCs/>
-          <w:lang w:val="nl-NL"/>
-        </w:rPr>
-      </w:pPr>
-    </w:p>
-    <w:p>
-      <w:pPr>
-        <w:pStyle w:val="NoSpacing"/>
-        <w:rPr>
-          <w:b/>
-          <w:bCs/>
-          <w:lang w:val="nl-NL"/>
-        </w:rPr>
-      </w:pPr>
-    </w:p>
-    <w:p>
-      <w:pPr>
-        <w:pStyle w:val="NoSpacing"/>
-        <w:rPr>
-          <w:b/>
-          <w:bCs/>
-          <w:lang w:val="nl-NL"/>
-        </w:rPr>
-      </w:pPr>
-      <w:r>
-        <w:rPr>
+        <w:pStyle w:val="Geenafstand"/>
+        <w:rPr>
+          <w:rFonts w:ascii="Helvetica" w:hAnsi="Helvetica" w:cs="Helvetica"/>
+          <w:b/>
+          <w:bCs/>
+          <w:lang w:val="nl-NL"/>
+        </w:rPr>
+      </w:pPr>
+    </w:p>
+    <w:p>
+      <w:pPr>
+        <w:pStyle w:val="Geenafstand"/>
+        <w:rPr>
+          <w:rFonts w:ascii="Helvetica" w:hAnsi="Helvetica" w:cs="Helvetica"/>
+          <w:b/>
+          <w:bCs/>
+          <w:lang w:val="nl-NL"/>
+        </w:rPr>
+      </w:pPr>
+    </w:p>
+    <w:p>
+      <w:pPr>
+        <w:pStyle w:val="Geenafstand"/>
+        <w:rPr>
+          <w:rFonts w:ascii="Helvetica" w:hAnsi="Helvetica" w:cs="Helvetica"/>
+          <w:b/>
+          <w:bCs/>
+          <w:lang w:val="nl-NL"/>
+        </w:rPr>
+      </w:pPr>
+    </w:p>
+    <w:p>
+      <w:pPr>
+        <w:pStyle w:val="Geenafstand"/>
+        <w:rPr>
+          <w:rFonts w:ascii="Helvetica" w:hAnsi="Helvetica" w:cs="Helvetica"/>
+          <w:b/>
+          <w:bCs/>
+          <w:lang w:val="nl-NL"/>
+        </w:rPr>
+      </w:pPr>
+    </w:p>
+    <w:p>
+      <w:pPr>
+        <w:pStyle w:val="Geenafstand"/>
+        <w:rPr>
+          <w:rFonts w:ascii="Helvetica" w:hAnsi="Helvetica" w:cs="Helvetica"/>
+          <w:b/>
+          <w:bCs/>
+          <w:lang w:val="nl-NL"/>
+        </w:rPr>
+      </w:pPr>
+    </w:p>
+    <w:p>
+      <w:pPr>
+        <w:pStyle w:val="Geenafstand"/>
+        <w:rPr>
+          <w:rFonts w:ascii="Helvetica" w:hAnsi="Helvetica" w:cs="Helvetica"/>
+          <w:b/>
+          <w:bCs/>
+          <w:lang w:val="nl-NL"/>
+        </w:rPr>
+      </w:pPr>
+      <w:r>
+        <w:rPr>
+          <w:rFonts w:ascii="Helvetica" w:hAnsi="Helvetica" w:cs="Helvetica"/>
           <w:b/>
           <w:bCs/>
           <w:lang w:val="nl-NL"/>
@@ -681,14 +735,16 @@
     </w:p>
     <w:p>
       <w:pPr>
-        <w:pStyle w:val="NoSpacing"/>
+        <w:pStyle w:val="Geenafstand"/>
         <w:ind w:left="720"/>
         <w:rPr>
-          <w:lang w:val="nl-NL"/>
-        </w:rPr>
-      </w:pPr>
-      <w:r>
-        <w:rPr>
+          <w:rFonts w:ascii="Helvetica" w:hAnsi="Helvetica" w:cs="Helvetica"/>
+          <w:lang w:val="nl-NL"/>
+        </w:rPr>
+      </w:pPr>
+      <w:r>
+        <w:rPr>
+          <w:rFonts w:ascii="Helvetica" w:hAnsi="Helvetica" w:cs="Helvetica"/>
           <w:lang w:val="nl-NL"/>
         </w:rPr>
         <w:t>Steam-sales zijn geweldig. Vaak kan je oude games voor bodemprijzen kopen via de Steam winter-sale en summer-sale.</w:t>
@@ -696,15 +752,17 @@
     </w:p>
     <w:p>
       <w:pPr>
-        <w:pStyle w:val="NoSpacing"/>
-        <w:rPr>
-          <w:b/>
-          <w:bCs/>
-          <w:lang w:val="nl-NL"/>
-        </w:rPr>
-      </w:pPr>
-      <w:r>
-        <w:rPr>
+        <w:pStyle w:val="Geenafstand"/>
+        <w:rPr>
+          <w:rFonts w:ascii="Helvetica" w:hAnsi="Helvetica" w:cs="Helvetica"/>
+          <w:b/>
+          <w:bCs/>
+          <w:lang w:val="nl-NL"/>
+        </w:rPr>
+      </w:pPr>
+      <w:r>
+        <w:rPr>
+          <w:rFonts w:ascii="Helvetica" w:hAnsi="Helvetica" w:cs="Helvetica"/>
           <w:b/>
           <w:bCs/>
           <w:lang w:val="nl-NL"/>
@@ -714,26 +772,30 @@
     </w:p>
     <w:p>
       <w:pPr>
-        <w:pStyle w:val="NoSpacing"/>
+        <w:pStyle w:val="Geenafstand"/>
         <w:ind w:left="720"/>
         <w:rPr>
-          <w:lang w:val="nl-NL"/>
-        </w:rPr>
-      </w:pPr>
-      <w:r>
-        <w:rPr>
+          <w:rFonts w:ascii="Helvetica" w:hAnsi="Helvetica" w:cs="Helvetica"/>
+          <w:lang w:val="nl-NL"/>
+        </w:rPr>
+      </w:pPr>
+      <w:r>
+        <w:rPr>
+          <w:rFonts w:ascii="Helvetica" w:hAnsi="Helvetica" w:cs="Helvetica"/>
           <w:lang w:val="nl-NL"/>
         </w:rPr>
         <w:t xml:space="preserve">Goed aanbod van games. Het zou gaaf zijn als andere grote developers ook meer gebruik zouden maken van </w:t>
       </w:r>
       <w:r>
         <w:rPr>
+          <w:rFonts w:ascii="Helvetica" w:hAnsi="Helvetica" w:cs="Helvetica"/>
           <w:lang w:val="nl-NL"/>
         </w:rPr>
         <w:t>Steam</w:t>
       </w:r>
       <w:r>
         <w:rPr>
+          <w:rFonts w:ascii="Helvetica" w:hAnsi="Helvetica" w:cs="Helvetica"/>
           <w:lang w:val="nl-NL"/>
         </w:rPr>
         <w:t>.</w:t>
@@ -741,15 +803,17 @@
     </w:p>
     <w:p>
       <w:pPr>
-        <w:pStyle w:val="NoSpacing"/>
-        <w:rPr>
-          <w:b/>
-          <w:bCs/>
-          <w:lang w:val="nl-NL"/>
-        </w:rPr>
-      </w:pPr>
-      <w:r>
-        <w:rPr>
+        <w:pStyle w:val="Geenafstand"/>
+        <w:rPr>
+          <w:rFonts w:ascii="Helvetica" w:hAnsi="Helvetica" w:cs="Helvetica"/>
+          <w:b/>
+          <w:bCs/>
+          <w:lang w:val="nl-NL"/>
+        </w:rPr>
+      </w:pPr>
+      <w:r>
+        <w:rPr>
+          <w:rFonts w:ascii="Helvetica" w:hAnsi="Helvetica" w:cs="Helvetica"/>
           <w:b/>
           <w:bCs/>
           <w:lang w:val="nl-NL"/>
@@ -759,13 +823,15 @@
     </w:p>
     <w:p>
       <w:pPr>
-        <w:pStyle w:val="NoSpacing"/>
-        <w:rPr>
-          <w:lang w:val="nl-NL"/>
-        </w:rPr>
-      </w:pPr>
-      <w:r>
-        <w:rPr>
+        <w:pStyle w:val="Geenafstand"/>
+        <w:rPr>
+          <w:rFonts w:ascii="Helvetica" w:hAnsi="Helvetica" w:cs="Helvetica"/>
+          <w:lang w:val="nl-NL"/>
+        </w:rPr>
+      </w:pPr>
+      <w:r>
+        <w:rPr>
+          <w:rFonts w:ascii="Helvetica" w:hAnsi="Helvetica" w:cs="Helvetica"/>
           <w:lang w:val="nl-NL"/>
         </w:rPr>
         <w:tab/>
@@ -774,15 +840,17 @@
     </w:p>
     <w:p>
       <w:pPr>
-        <w:pStyle w:val="NoSpacing"/>
-        <w:rPr>
-          <w:b/>
-          <w:bCs/>
-          <w:lang w:val="nl-NL"/>
-        </w:rPr>
-      </w:pPr>
-      <w:r>
-        <w:rPr>
+        <w:pStyle w:val="Geenafstand"/>
+        <w:rPr>
+          <w:rFonts w:ascii="Helvetica" w:hAnsi="Helvetica" w:cs="Helvetica"/>
+          <w:b/>
+          <w:bCs/>
+          <w:lang w:val="nl-NL"/>
+        </w:rPr>
+      </w:pPr>
+      <w:r>
+        <w:rPr>
+          <w:rFonts w:ascii="Helvetica" w:hAnsi="Helvetica" w:cs="Helvetica"/>
           <w:b/>
           <w:bCs/>
           <w:lang w:val="nl-NL"/>
@@ -792,14 +860,16 @@
     </w:p>
     <w:p>
       <w:pPr>
-        <w:pStyle w:val="NoSpacing"/>
+        <w:pStyle w:val="Geenafstand"/>
         <w:ind w:left="720"/>
         <w:rPr>
-          <w:lang w:val="nl-NL"/>
-        </w:rPr>
-      </w:pPr>
-      <w:r>
-        <w:rPr>
+          <w:rFonts w:ascii="Helvetica" w:hAnsi="Helvetica" w:cs="Helvetica"/>
+          <w:lang w:val="nl-NL"/>
+        </w:rPr>
+      </w:pPr>
+      <w:r>
+        <w:rPr>
+          <w:rFonts w:ascii="Helvetica" w:hAnsi="Helvetica" w:cs="Helvetica"/>
           <w:lang w:val="nl-NL"/>
         </w:rPr>
         <w:t>Super service. Zelf een keer gehad dat een game het niet deed bij mij door een bepaalde soort hardware. Ik heb het hele bedrag teruggekregen nadat ik de Steam support had gevraagd om een refund.</w:t>
@@ -807,15 +877,17 @@
     </w:p>
     <w:p>
       <w:pPr>
-        <w:pStyle w:val="NoSpacing"/>
-        <w:rPr>
-          <w:b/>
-          <w:bCs/>
-          <w:lang w:val="nl-NL"/>
-        </w:rPr>
-      </w:pPr>
-      <w:r>
-        <w:rPr>
+        <w:pStyle w:val="Geenafstand"/>
+        <w:rPr>
+          <w:rFonts w:ascii="Helvetica" w:hAnsi="Helvetica" w:cs="Helvetica"/>
+          <w:b/>
+          <w:bCs/>
+          <w:lang w:val="nl-NL"/>
+        </w:rPr>
+      </w:pPr>
+      <w:r>
+        <w:rPr>
+          <w:rFonts w:ascii="Helvetica" w:hAnsi="Helvetica" w:cs="Helvetica"/>
           <w:b/>
           <w:bCs/>
           <w:lang w:val="nl-NL"/>
@@ -825,14 +897,16 @@
     </w:p>
     <w:p>
       <w:pPr>
-        <w:pStyle w:val="NoSpacing"/>
+        <w:pStyle w:val="Geenafstand"/>
         <w:ind w:left="720"/>
         <w:rPr>
-          <w:lang w:val="nl-NL"/>
-        </w:rPr>
-      </w:pPr>
-      <w:r>
-        <w:rPr>
+          <w:rFonts w:ascii="Helvetica" w:hAnsi="Helvetica" w:cs="Helvetica"/>
+          <w:lang w:val="nl-NL"/>
+        </w:rPr>
+      </w:pPr>
+      <w:r>
+        <w:rPr>
+          <w:rFonts w:ascii="Helvetica" w:hAnsi="Helvetica" w:cs="Helvetica"/>
           <w:lang w:val="nl-NL"/>
         </w:rPr>
         <w:t>De aanbevelingen zijn hit or miss. Soms liggen ze erg in lijn met de spellen die ik veel speel en spreken mij ook aan. Andere keren ben ik absoluut niet geïnteresseerd in de aanbevolen spellen.</w:t>
@@ -840,15 +914,17 @@
     </w:p>
     <w:p>
       <w:pPr>
-        <w:pStyle w:val="NoSpacing"/>
-        <w:rPr>
-          <w:b/>
-          <w:bCs/>
-          <w:lang w:val="nl-NL"/>
-        </w:rPr>
-      </w:pPr>
-      <w:r>
-        <w:rPr>
+        <w:pStyle w:val="Geenafstand"/>
+        <w:rPr>
+          <w:rFonts w:ascii="Helvetica" w:hAnsi="Helvetica" w:cs="Helvetica"/>
+          <w:b/>
+          <w:bCs/>
+          <w:lang w:val="nl-NL"/>
+        </w:rPr>
+      </w:pPr>
+      <w:r>
+        <w:rPr>
+          <w:rFonts w:ascii="Helvetica" w:hAnsi="Helvetica" w:cs="Helvetica"/>
           <w:b/>
           <w:bCs/>
           <w:lang w:val="nl-NL"/>
@@ -858,13 +934,15 @@
     </w:p>
     <w:p>
       <w:pPr>
-        <w:pStyle w:val="NoSpacing"/>
-        <w:rPr>
-          <w:lang w:val="nl-NL"/>
-        </w:rPr>
-      </w:pPr>
-      <w:r>
-        <w:rPr>
+        <w:pStyle w:val="Geenafstand"/>
+        <w:rPr>
+          <w:rFonts w:ascii="Helvetica" w:hAnsi="Helvetica" w:cs="Helvetica"/>
+          <w:lang w:val="nl-NL"/>
+        </w:rPr>
+      </w:pPr>
+      <w:r>
+        <w:rPr>
+          <w:rFonts w:ascii="Helvetica" w:hAnsi="Helvetica" w:cs="Helvetica"/>
           <w:lang w:val="nl-NL"/>
         </w:rPr>
         <w:tab/>
@@ -873,15 +951,17 @@
     </w:p>
     <w:p>
       <w:pPr>
-        <w:pStyle w:val="NoSpacing"/>
-        <w:rPr>
-          <w:b/>
-          <w:bCs/>
-          <w:lang w:val="nl-NL"/>
-        </w:rPr>
-      </w:pPr>
-      <w:r>
-        <w:rPr>
+        <w:pStyle w:val="Geenafstand"/>
+        <w:rPr>
+          <w:rFonts w:ascii="Helvetica" w:hAnsi="Helvetica" w:cs="Helvetica"/>
+          <w:b/>
+          <w:bCs/>
+          <w:lang w:val="nl-NL"/>
+        </w:rPr>
+      </w:pPr>
+      <w:r>
+        <w:rPr>
+          <w:rFonts w:ascii="Helvetica" w:hAnsi="Helvetica" w:cs="Helvetica"/>
           <w:b/>
           <w:bCs/>
           <w:lang w:val="nl-NL"/>
@@ -891,48 +971,56 @@
     </w:p>
     <w:p>
       <w:pPr>
-        <w:pStyle w:val="NoSpacing"/>
+        <w:pStyle w:val="Geenafstand"/>
         <w:ind w:left="720"/>
         <w:rPr>
-          <w:lang w:val="nl-NL"/>
-        </w:rPr>
-      </w:pPr>
-      <w:r>
-        <w:rPr>
+          <w:rFonts w:ascii="Helvetica" w:hAnsi="Helvetica" w:cs="Helvetica"/>
+          <w:lang w:val="nl-NL"/>
+        </w:rPr>
+      </w:pPr>
+      <w:r>
+        <w:rPr>
+          <w:rFonts w:ascii="Helvetica" w:hAnsi="Helvetica" w:cs="Helvetica"/>
           <w:lang w:val="nl-NL"/>
         </w:rPr>
         <w:t xml:space="preserve">Dit is precies waarom Steam aan het verliezen is van o.a. Twitch etc. </w:t>
       </w:r>
       <w:r>
         <w:rPr>
+          <w:rFonts w:ascii="Helvetica" w:hAnsi="Helvetica" w:cs="Helvetica"/>
           <w:lang w:val="nl-NL"/>
         </w:rPr>
         <w:t>Er is te we</w:t>
       </w:r>
       <w:r>
         <w:rPr>
+          <w:rFonts w:ascii="Helvetica" w:hAnsi="Helvetica" w:cs="Helvetica"/>
           <w:lang w:val="nl-NL"/>
         </w:rPr>
         <w:t xml:space="preserve">inig op Esports en </w:t>
       </w:r>
       <w:r>
         <w:rPr>
+          <w:rFonts w:ascii="Helvetica" w:hAnsi="Helvetica" w:cs="Helvetica"/>
           <w:lang w:val="nl-NL"/>
         </w:rPr>
         <w:t xml:space="preserve">te veel </w:t>
       </w:r>
       <w:r>
         <w:rPr>
+          <w:rFonts w:ascii="Helvetica" w:hAnsi="Helvetica" w:cs="Helvetica"/>
           <w:lang w:val="nl-NL"/>
         </w:rPr>
         <w:t>op omzet draaien met de winkel.</w:t>
       </w:r>
     </w:p>
-    <w:p>
-      <w:pPr>
-        <w:pStyle w:val="NoSpacing"/>
+    <w:bookmarkEnd w:id="0"/>
+    <w:p>
+      <w:pPr>
+        <w:pStyle w:val="Geenafstand"/>
         <w:ind w:left="720"/>
         <w:rPr>
+          <w:rFonts w:ascii="Helvetica" w:hAnsi="Helvetica" w:cs="Helvetica"/>
           <w:lang w:val="nl-NL"/>
         </w:rPr>
       </w:pPr>
@@ -1342,20 +1430,20 @@
     <w:lsdException w:name="Unresolved Mention" w:semiHidden="1" w:unhideWhenUsed="1"/>
     <w:lsdException w:name="Smart Link" w:semiHidden="1" w:unhideWhenUsed="1"/>
   </w:latentStyles>
-  <w:style w:type="paragraph" w:default="1" w:styleId="Normal">
+  <w:style w:type="paragraph" w:default="1" w:styleId="Standaard">
     <w:name w:val="Normal"/>
     <w:qFormat/>
     <w:rPr>
       <w:lang w:val="en-GB"/>
     </w:rPr>
   </w:style>
-  <w:style w:type="character" w:default="1" w:styleId="DefaultParagraphFont">
+  <w:style w:type="character" w:default="1" w:styleId="Standaardalinea-lettertype">
     <w:name w:val="Default Paragraph Font"/>
     <w:uiPriority w:val="1"/>
     <w:semiHidden/>
     <w:unhideWhenUsed/>
   </w:style>
-  <w:style w:type="table" w:default="1" w:styleId="TableNormal">
+  <w:style w:type="table" w:default="1" w:styleId="Standaardtabel">
     <w:name w:val="Normal Table"/>
     <w:uiPriority w:val="99"/>
     <w:semiHidden/>
@@ -1370,13 +1458,13 @@
       </w:tblCellMar>
     </w:tblPr>
   </w:style>
-  <w:style w:type="numbering" w:default="1" w:styleId="NoList">
+  <w:style w:type="numbering" w:default="1" w:styleId="Geenlijst">
     <w:name w:val="No List"/>
     <w:uiPriority w:val="99"/>
     <w:semiHidden/>
     <w:unhideWhenUsed/>
   </w:style>
-  <w:style w:type="paragraph" w:styleId="NoSpacing">
+  <w:style w:type="paragraph" w:styleId="Geenafstand">
     <w:name w:val="No Spacing"/>
     <w:uiPriority w:val="1"/>
     <w:qFormat/>

</xml_diff>